<commit_message>
Added demo, width in dut_if_field_config, updated docs and TBs
</commit_message>
<xml_diff>
--- a/bitvis_vip_ethernet/doc/internal_ethernet_hvvc_QuickRef.docx
+++ b/bitvis_vip_ethernet/doc/internal_ethernet_hvvc_QuickRef.docx
@@ -7524,8 +7524,6 @@
         <w:pStyle w:val="Subtitle"/>
         <w:spacing w:after="40"/>
       </w:pPr>
-      <w:bookmarkStart w:id="3" w:name="_GoBack"/>
-      <w:bookmarkEnd w:id="3"/>
     </w:p>
     <w:p>
       <w:pPr>
@@ -14704,7 +14702,7 @@
                 <w:szCs w:val="18"/>
               </w:rPr>
             </w:pPr>
-            <w:bookmarkStart w:id="4" w:name="_Hlk494267197"/>
+            <w:bookmarkStart w:id="3" w:name="_Hlk494267197"/>
             <w:r>
               <w:rPr>
                 <w:rFonts w:cs="Helvetica"/>
@@ -14721,7 +14719,7 @@
               </w:rPr>
               <w:br/>
             </w:r>
-            <w:bookmarkEnd w:id="4"/>
+            <w:bookmarkEnd w:id="3"/>
             <w:r>
               <w:rPr>
                 <w:rFonts w:cs="Helvetica"/>
@@ -17193,7 +17191,7 @@
     <w:tbl>
       <w:tblPr>
         <w:tblpPr w:leftFromText="180" w:rightFromText="180" w:vertAnchor="text" w:horzAnchor="page" w:tblpX="8251" w:tblpY="151"/>
-        <w:tblW w:w="6120" w:type="dxa"/>
+        <w:tblW w:w="6840" w:type="dxa"/>
         <w:tblCellMar>
           <w:left w:w="0" w:type="dxa"/>
           <w:right w:w="0" w:type="dxa"/>
@@ -17203,7 +17201,7 @@
       <w:tblGrid>
         <w:gridCol w:w="2070"/>
         <w:gridCol w:w="900"/>
-        <w:gridCol w:w="3150"/>
+        <w:gridCol w:w="3870"/>
       </w:tblGrid>
       <w:tr>
         <w:trPr>
@@ -17211,7 +17209,7 @@
         </w:trPr>
         <w:tc>
           <w:tcPr>
-            <w:tcW w:w="6120" w:type="dxa"/>
+            <w:tcW w:w="6840" w:type="dxa"/>
             <w:gridSpan w:val="3"/>
             <w:shd w:val="clear" w:color="auto" w:fill="FFFFFF" w:themeFill="background1"/>
             <w:vAlign w:val="center"/>
@@ -17328,7 +17326,7 @@
         </w:tc>
         <w:tc>
           <w:tcPr>
-            <w:tcW w:w="3150" w:type="dxa"/>
+            <w:tcW w:w="3870" w:type="dxa"/>
             <w:shd w:val="clear" w:color="auto" w:fill="000000"/>
             <w:vAlign w:val="bottom"/>
           </w:tcPr>
@@ -17420,7 +17418,7 @@
         </w:tc>
         <w:tc>
           <w:tcPr>
-            <w:tcW w:w="3150" w:type="dxa"/>
+            <w:tcW w:w="3870" w:type="dxa"/>
             <w:vAlign w:val="bottom"/>
           </w:tcPr>
           <w:p>
@@ -17519,7 +17517,7 @@
         </w:tc>
         <w:tc>
           <w:tcPr>
-            <w:tcW w:w="3150" w:type="dxa"/>
+            <w:tcW w:w="3870" w:type="dxa"/>
             <w:shd w:val="clear" w:color="auto" w:fill="E7E6E6" w:themeFill="background2"/>
             <w:vAlign w:val="bottom"/>
           </w:tcPr>
@@ -17557,7 +17555,7 @@
         <w:tc>
           <w:tcPr>
             <w:tcW w:w="2070" w:type="dxa"/>
-            <w:shd w:val="clear" w:color="auto" w:fill="E7E6E6" w:themeFill="background2"/>
+            <w:shd w:val="clear" w:color="auto" w:fill="FFFFFF" w:themeFill="background1"/>
             <w:vAlign w:val="bottom"/>
           </w:tcPr>
           <w:p>
@@ -17584,7 +17582,7 @@
                 <w:bCs/>
                 <w:sz w:val="15"/>
               </w:rPr>
-              <w:t>field_description</w:t>
+              <w:t>data_width</w:t>
             </w:r>
             <w:proofErr w:type="spellEnd"/>
           </w:p>
@@ -17592,7 +17590,7 @@
         <w:tc>
           <w:tcPr>
             <w:tcW w:w="900" w:type="dxa"/>
-            <w:shd w:val="clear" w:color="auto" w:fill="E7E6E6" w:themeFill="background2"/>
+            <w:shd w:val="clear" w:color="auto" w:fill="FFFFFF" w:themeFill="background1"/>
             <w:vAlign w:val="bottom"/>
           </w:tcPr>
           <w:p>
@@ -17617,13 +17615,117 @@
                 <w:bCs/>
                 <w:sz w:val="15"/>
               </w:rPr>
+              <w:t>positive</w:t>
+            </w:r>
+          </w:p>
+        </w:tc>
+        <w:tc>
+          <w:tcPr>
+            <w:tcW w:w="3870" w:type="dxa"/>
+            <w:shd w:val="clear" w:color="auto" w:fill="FFFFFF" w:themeFill="background1"/>
+            <w:vAlign w:val="bottom"/>
+          </w:tcPr>
+          <w:p>
+            <w:pPr>
+              <w:widowControl w:val="0"/>
+              <w:tabs>
+                <w:tab w:val="left" w:pos="851"/>
+              </w:tabs>
+              <w:autoSpaceDE w:val="0"/>
+              <w:autoSpaceDN w:val="0"/>
+              <w:adjustRightInd w:val="0"/>
+              <w:spacing w:line="276" w:lineRule="auto"/>
+              <w:rPr>
+                <w:rFonts w:cs="Helvetica"/>
+                <w:bCs/>
+                <w:sz w:val="15"/>
+              </w:rPr>
+            </w:pPr>
+            <w:r>
+              <w:rPr>
+                <w:rFonts w:cs="Helvetica"/>
+                <w:bCs/>
+                <w:sz w:val="15"/>
+              </w:rPr>
+              <w:t>The width of the data per transfer, must be &lt;= bus width.</w:t>
+            </w:r>
+          </w:p>
+        </w:tc>
+      </w:tr>
+      <w:tr>
+        <w:trPr>
+          <w:trHeight w:val="30"/>
+        </w:trPr>
+        <w:tc>
+          <w:tcPr>
+            <w:tcW w:w="2070" w:type="dxa"/>
+            <w:shd w:val="clear" w:color="auto" w:fill="E7E6E6" w:themeFill="background2"/>
+            <w:vAlign w:val="bottom"/>
+          </w:tcPr>
+          <w:p>
+            <w:pPr>
+              <w:widowControl w:val="0"/>
+              <w:tabs>
+                <w:tab w:val="left" w:pos="851"/>
+              </w:tabs>
+              <w:autoSpaceDE w:val="0"/>
+              <w:autoSpaceDN w:val="0"/>
+              <w:adjustRightInd w:val="0"/>
+              <w:spacing w:line="276" w:lineRule="auto"/>
+              <w:ind w:left="122"/>
+              <w:rPr>
+                <w:rFonts w:cs="Helvetica"/>
+                <w:bCs/>
+                <w:sz w:val="15"/>
+              </w:rPr>
+            </w:pPr>
+            <w:proofErr w:type="spellStart"/>
+            <w:r>
+              <w:rPr>
+                <w:rFonts w:cs="Helvetica"/>
+                <w:bCs/>
+                <w:sz w:val="15"/>
+              </w:rPr>
+              <w:t>field_description</w:t>
+            </w:r>
+            <w:proofErr w:type="spellEnd"/>
+          </w:p>
+        </w:tc>
+        <w:tc>
+          <w:tcPr>
+            <w:tcW w:w="900" w:type="dxa"/>
+            <w:shd w:val="clear" w:color="auto" w:fill="E7E6E6" w:themeFill="background2"/>
+            <w:vAlign w:val="bottom"/>
+          </w:tcPr>
+          <w:p>
+            <w:pPr>
+              <w:widowControl w:val="0"/>
+              <w:tabs>
+                <w:tab w:val="left" w:pos="851"/>
+              </w:tabs>
+              <w:autoSpaceDE w:val="0"/>
+              <w:autoSpaceDN w:val="0"/>
+              <w:adjustRightInd w:val="0"/>
+              <w:spacing w:line="276" w:lineRule="auto"/>
+              <w:rPr>
+                <w:rFonts w:cs="Helvetica"/>
+                <w:bCs/>
+                <w:sz w:val="15"/>
+              </w:rPr>
+            </w:pPr>
+            <w:r>
+              <w:rPr>
+                <w:rFonts w:cs="Helvetica"/>
+                <w:bCs/>
+                <w:sz w:val="15"/>
+              </w:rPr>
               <w:t>string</w:t>
             </w:r>
           </w:p>
         </w:tc>
         <w:tc>
           <w:tcPr>
-            <w:tcW w:w="3150" w:type="dxa"/>
+            <w:tcW w:w="3870" w:type="dxa"/>
             <w:shd w:val="clear" w:color="auto" w:fill="E7E6E6" w:themeFill="background2"/>
             <w:vAlign w:val="bottom"/>
           </w:tcPr>
@@ -18399,6 +18501,8 @@
         </w:rPr>
         <w:t>Additional Documentation</w:t>
       </w:r>
+      <w:bookmarkStart w:id="4" w:name="_GoBack"/>
+      <w:bookmarkEnd w:id="4"/>
     </w:p>
     <w:p>
       <w:r>
@@ -20912,7 +21016,7 @@
               <w:sz w:val="14"/>
               <w:lang w:val="en-US"/>
             </w:rPr>
-            <w:t>2018-11-13</w:t>
+            <w:t>2018-11-23</w:t>
           </w:r>
           <w:r>
             <w:rPr>
@@ -27808,7 +27912,7 @@
 </file>
 
 <file path=customXml/itemProps1.xml><?xml version="1.0" encoding="utf-8"?>
-<ds:datastoreItem xmlns:ds="http://schemas.openxmlformats.org/officeDocument/2006/customXml" ds:itemID="{81D06C20-8D92-4147-890D-FE6A45C25659}">
+<ds:datastoreItem xmlns:ds="http://schemas.openxmlformats.org/officeDocument/2006/customXml" ds:itemID="{816A7F6E-E608-447C-B10A-76A47B546E33}">
   <ds:schemaRefs>
     <ds:schemaRef ds:uri="http://schemas.openxmlformats.org/officeDocument/2006/bibliography"/>
   </ds:schemaRefs>

</xml_diff>

<commit_message>
ESA_2: updated Ethernet QR doc/pdf with review changes and added BETA watermark.
</commit_message>
<xml_diff>
--- a/bitvis_vip_ethernet/doc/internal_ethernet_hvvc_QuickRef.docx
+++ b/bitvis_vip_ethernet/doc/internal_ethernet_hvvc_QuickRef.docx
@@ -2650,7 +2650,11 @@
           </mc:Choice>
           <mc:Fallback>
             <w:pict>
-              <v:shape w14:anchorId="7E68812E" id="Tekstboks 6" o:spid="_x0000_s1028" type="#_x0000_t202" style="position:absolute;margin-left:455.5pt;margin-top:278.6pt;width:220.5pt;height:91.5pt;z-index:251662336;visibility:visible;mso-wrap-style:square;mso-width-percent:0;mso-height-percent:0;mso-wrap-distance-left:9pt;mso-wrap-distance-top:0;mso-wrap-distance-right:9pt;mso-wrap-distance-bottom:0;mso-position-horizontal:absolute;mso-position-horizontal-relative:text;mso-position-vertical:absolute;mso-position-vertical-relative:page;mso-width-percent:0;mso-height-percent:0;mso-width-relative:margin;mso-height-relative:margin;v-text-anchor:top" o:gfxdata="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" filled="f" stroked="f">
+              <v:shapetype w14:anchorId="7E68812E" id="_x0000_t202" coordsize="21600,21600" o:spt="202" path="m,l,21600r21600,l21600,xe">
+                <v:stroke joinstyle="miter"/>
+                <v:path gradientshapeok="t" o:connecttype="rect"/>
+              </v:shapetype>
+              <v:shape id="Tekstboks 6" o:spid="_x0000_s1028" type="#_x0000_t202" style="position:absolute;margin-left:455.5pt;margin-top:278.6pt;width:220.5pt;height:91.5pt;z-index:251662336;visibility:visible;mso-wrap-style:square;mso-width-percent:0;mso-height-percent:0;mso-wrap-distance-left:9pt;mso-wrap-distance-top:0;mso-wrap-distance-right:9pt;mso-wrap-distance-bottom:0;mso-position-horizontal:absolute;mso-position-horizontal-relative:text;mso-position-vertical:absolute;mso-position-vertical-relative:page;mso-width-percent:0;mso-height-percent:0;mso-width-relative:margin;mso-height-relative:margin;v-text-anchor:top" o:gfxdata="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" filled="f" stroked="f">
                 <v:textbox>
                   <w:txbxContent>
                     <w:tbl>
@@ -11566,7 +11570,15 @@
       </w:r>
       <w:proofErr w:type="spellEnd"/>
       <w:r>
-        <w:t xml:space="preserve"> (common VVC procedures)</w:t>
+        <w:t xml:space="preserve"> (common </w:t>
+      </w:r>
+      <w:proofErr w:type="spellStart"/>
+      <w:r>
+        <w:t>VVC</w:t>
+      </w:r>
+      <w:proofErr w:type="spellEnd"/>
+      <w:r>
+        <w:t xml:space="preserve"> procedures)</w:t>
       </w:r>
       <w:r>
         <w:t>.</w:t>
@@ -12086,7 +12098,23 @@
                 <w:sz w:val="15"/>
                 <w:szCs w:val="15"/>
               </w:rPr>
-              <w:t xml:space="preserve"> VVC executor queue, which will run as soon as all preceding commands have completed. </w:t>
+              <w:t xml:space="preserve"> VVC executor queue, which run</w:t>
+            </w:r>
+            <w:r>
+              <w:rPr>
+                <w:rFonts w:cs="Helvetica"/>
+                <w:sz w:val="15"/>
+                <w:szCs w:val="15"/>
+              </w:rPr>
+              <w:t>s</w:t>
+            </w:r>
+            <w:r>
+              <w:rPr>
+                <w:rFonts w:cs="Helvetica"/>
+                <w:sz w:val="15"/>
+                <w:szCs w:val="15"/>
+              </w:rPr>
+              <w:t xml:space="preserve"> as soon as all preceding commands have completed. </w:t>
             </w:r>
           </w:p>
           <w:p>
@@ -12743,7 +12771,23 @@
                 <w:sz w:val="15"/>
                 <w:szCs w:val="15"/>
               </w:rPr>
-              <w:t xml:space="preserve"> VVC executor queue, which will run as soon as all preceding commands have completed.</w:t>
+              <w:t xml:space="preserve"> VVC executor queue, which run</w:t>
+            </w:r>
+            <w:r>
+              <w:rPr>
+                <w:rFonts w:cs="Helvetica"/>
+                <w:sz w:val="15"/>
+                <w:szCs w:val="15"/>
+              </w:rPr>
+              <w:t>s</w:t>
+            </w:r>
+            <w:r>
+              <w:rPr>
+                <w:rFonts w:cs="Helvetica"/>
+                <w:sz w:val="15"/>
+                <w:szCs w:val="15"/>
+              </w:rPr>
+              <w:t xml:space="preserve"> as soon as all preceding commands have completed.</w:t>
             </w:r>
           </w:p>
           <w:p>
@@ -12782,21 +12826,39 @@
               </w:rPr>
               <w:t xml:space="preserve">the </w:t>
             </w:r>
-            <w:r>
-              <w:rPr>
-                <w:rFonts w:cs="Helvetica"/>
-                <w:sz w:val="15"/>
-                <w:szCs w:val="15"/>
-              </w:rPr>
-              <w:t xml:space="preserve">DUT </w:t>
-            </w:r>
-            <w:r>
-              <w:rPr>
-                <w:rFonts w:cs="Helvetica"/>
-                <w:sz w:val="15"/>
-                <w:szCs w:val="15"/>
-              </w:rPr>
-              <w:t>will not be returned</w:t>
+            <w:proofErr w:type="spellStart"/>
+            <w:r>
+              <w:rPr>
+                <w:rFonts w:cs="Helvetica"/>
+                <w:sz w:val="15"/>
+                <w:szCs w:val="15"/>
+              </w:rPr>
+              <w:t>DUT</w:t>
+            </w:r>
+            <w:proofErr w:type="spellEnd"/>
+            <w:r>
+              <w:rPr>
+                <w:rFonts w:cs="Helvetica"/>
+                <w:sz w:val="15"/>
+                <w:szCs w:val="15"/>
+              </w:rPr>
+              <w:t xml:space="preserve"> </w:t>
+            </w:r>
+            <w:r>
+              <w:rPr>
+                <w:rFonts w:cs="Helvetica"/>
+                <w:sz w:val="15"/>
+                <w:szCs w:val="15"/>
+              </w:rPr>
+              <w:t>is</w:t>
+            </w:r>
+            <w:r>
+              <w:rPr>
+                <w:rFonts w:cs="Helvetica"/>
+                <w:sz w:val="15"/>
+                <w:szCs w:val="15"/>
+              </w:rPr>
+              <w:t xml:space="preserve"> not be returned</w:t>
             </w:r>
             <w:r>
               <w:rPr>
@@ -12828,7 +12890,15 @@
                 <w:sz w:val="15"/>
                 <w:szCs w:val="15"/>
               </w:rPr>
-              <w:t>will be stored in the VVC for a potential future fetch</w:t>
+              <w:t>is</w:t>
+            </w:r>
+            <w:r>
+              <w:rPr>
+                <w:rFonts w:cs="Helvetica"/>
+                <w:sz w:val="15"/>
+                <w:szCs w:val="15"/>
+              </w:rPr>
+              <w:t xml:space="preserve"> stored in the VVC for a potential future fetch</w:t>
             </w:r>
             <w:r>
               <w:rPr>
@@ -14447,7 +14517,39 @@
                 <w:sz w:val="15"/>
                 <w:szCs w:val="15"/>
               </w:rPr>
-              <w:t xml:space="preserve"> VVC executor queue, which will run as soon as all preceding commands have completed. The </w:t>
+              <w:t xml:space="preserve"> VVC executor queue, which </w:t>
+            </w:r>
+            <w:r>
+              <w:rPr>
+                <w:rFonts w:cs="Helvetica"/>
+                <w:sz w:val="15"/>
+                <w:szCs w:val="15"/>
+              </w:rPr>
+              <w:t>r</w:t>
+            </w:r>
+            <w:r>
+              <w:rPr>
+                <w:rFonts w:cs="Helvetica"/>
+                <w:sz w:val="15"/>
+                <w:szCs w:val="15"/>
+              </w:rPr>
+              <w:t>un</w:t>
+            </w:r>
+            <w:r>
+              <w:rPr>
+                <w:rFonts w:cs="Helvetica"/>
+                <w:sz w:val="15"/>
+                <w:szCs w:val="15"/>
+              </w:rPr>
+              <w:t>s</w:t>
+            </w:r>
+            <w:r>
+              <w:rPr>
+                <w:rFonts w:cs="Helvetica"/>
+                <w:sz w:val="15"/>
+                <w:szCs w:val="15"/>
+              </w:rPr>
+              <w:t xml:space="preserve"> as soon as all preceding commands have completed. The </w:t>
             </w:r>
             <w:proofErr w:type="spellStart"/>
             <w:r>
@@ -14491,7 +14593,39 @@
                 <w:sz w:val="15"/>
                 <w:szCs w:val="15"/>
               </w:rPr>
-              <w:t>) procedure will perform a read operation, then check if the read data is equal to the</w:t>
+              <w:t>) procedure perform</w:t>
+            </w:r>
+            <w:r>
+              <w:rPr>
+                <w:rFonts w:cs="Helvetica"/>
+                <w:sz w:val="15"/>
+                <w:szCs w:val="15"/>
+              </w:rPr>
+              <w:t>s</w:t>
+            </w:r>
+            <w:r>
+              <w:rPr>
+                <w:rFonts w:cs="Helvetica"/>
+                <w:sz w:val="15"/>
+                <w:szCs w:val="15"/>
+              </w:rPr>
+              <w:t xml:space="preserve"> a read operation, then check</w:t>
+            </w:r>
+            <w:r>
+              <w:rPr>
+                <w:rFonts w:cs="Helvetica"/>
+                <w:sz w:val="15"/>
+                <w:szCs w:val="15"/>
+              </w:rPr>
+              <w:t>s</w:t>
+            </w:r>
+            <w:r>
+              <w:rPr>
+                <w:rFonts w:cs="Helvetica"/>
+                <w:sz w:val="15"/>
+                <w:szCs w:val="15"/>
+              </w:rPr>
+              <w:t xml:space="preserve"> if the read data is equal to the</w:t>
             </w:r>
             <w:r>
               <w:rPr>
@@ -14525,15 +14659,47 @@
                 <w:sz w:val="15"/>
                 <w:szCs w:val="15"/>
               </w:rPr>
-              <w:t>’ will be issued. The</w:t>
-            </w:r>
-            <w:r>
-              <w:rPr>
-                <w:rFonts w:cs="Helvetica"/>
-                <w:sz w:val="15"/>
-                <w:szCs w:val="15"/>
-              </w:rPr>
-              <w:t xml:space="preserve"> read data will not be stored in</w:t>
+              <w:t xml:space="preserve">’ </w:t>
+            </w:r>
+            <w:r>
+              <w:rPr>
+                <w:rFonts w:cs="Helvetica"/>
+                <w:sz w:val="15"/>
+                <w:szCs w:val="15"/>
+              </w:rPr>
+              <w:t>is</w:t>
+            </w:r>
+            <w:r>
+              <w:rPr>
+                <w:rFonts w:cs="Helvetica"/>
+                <w:sz w:val="15"/>
+                <w:szCs w:val="15"/>
+              </w:rPr>
+              <w:t xml:space="preserve"> issued. The</w:t>
+            </w:r>
+            <w:r>
+              <w:rPr>
+                <w:rFonts w:cs="Helvetica"/>
+                <w:sz w:val="15"/>
+                <w:szCs w:val="15"/>
+              </w:rPr>
+              <w:t xml:space="preserve"> read data </w:t>
+            </w:r>
+            <w:r>
+              <w:rPr>
+                <w:rFonts w:cs="Helvetica"/>
+                <w:sz w:val="15"/>
+                <w:szCs w:val="15"/>
+              </w:rPr>
+              <w:t>is</w:t>
+            </w:r>
+            <w:r>
+              <w:rPr>
+                <w:rFonts w:cs="Helvetica"/>
+                <w:sz w:val="15"/>
+                <w:szCs w:val="15"/>
+              </w:rPr>
+              <w:t xml:space="preserve"> not be stored in</w:t>
             </w:r>
             <w:r>
               <w:rPr>
@@ -15273,7 +15439,23 @@
                 <w:sz w:val="15"/>
                 <w:szCs w:val="18"/>
               </w:rPr>
-              <w:t>) command will add to the above minimum delays, giving for instance the ability to skew the BFM starting time.</w:t>
+              <w:t>) command add</w:t>
+            </w:r>
+            <w:r>
+              <w:rPr>
+                <w:rFonts w:cs="Helvetica"/>
+                <w:sz w:val="15"/>
+                <w:szCs w:val="18"/>
+              </w:rPr>
+              <w:t>s</w:t>
+            </w:r>
+            <w:r>
+              <w:rPr>
+                <w:rFonts w:cs="Helvetica"/>
+                <w:sz w:val="15"/>
+                <w:szCs w:val="18"/>
+              </w:rPr>
+              <w:t xml:space="preserve"> to the above minimum delays, giving for instance the ability to skew the BFM starting time.</w:t>
             </w:r>
           </w:p>
         </w:tc>
@@ -17071,6 +17253,8 @@
           <w:szCs w:val="18"/>
         </w:rPr>
       </w:pPr>
+      <w:bookmarkStart w:id="4" w:name="_GoBack"/>
+      <w:bookmarkEnd w:id="4"/>
     </w:p>
     <w:p>
       <w:pPr>
@@ -21035,10 +21219,7 @@
     <w:p/>
     <w:p/>
     <w:p/>
-    <w:p>
-      <w:bookmarkStart w:id="4" w:name="_GoBack"/>
-      <w:bookmarkEnd w:id="4"/>
-    </w:p>
+    <w:p/>
     <w:p>
       <w:r>
         <w:t>IMPORTANT</w:t>
@@ -21410,11 +21591,12 @@
       </w:r>
     </w:p>
     <w:sectPr>
-      <w:headerReference w:type="default" r:id="rId11"/>
-      <w:footerReference w:type="even" r:id="rId12"/>
-      <w:footerReference w:type="default" r:id="rId13"/>
-      <w:headerReference w:type="first" r:id="rId14"/>
-      <w:footerReference w:type="first" r:id="rId15"/>
+      <w:headerReference w:type="even" r:id="rId11"/>
+      <w:headerReference w:type="default" r:id="rId12"/>
+      <w:footerReference w:type="even" r:id="rId13"/>
+      <w:footerReference w:type="default" r:id="rId14"/>
+      <w:headerReference w:type="first" r:id="rId15"/>
+      <w:footerReference w:type="first" r:id="rId16"/>
       <w:pgSz w:w="16840" w:h="11907" w:orient="landscape" w:code="9"/>
       <w:pgMar w:top="1134" w:right="851" w:bottom="851" w:left="850" w:header="567" w:footer="284" w:gutter="0"/>
       <w:cols w:space="720"/>
@@ -21679,7 +21861,47 @@
               <w:sz w:val="14"/>
               <w:lang w:val="sq-AL"/>
             </w:rPr>
-            <w:t>1.0.x</w:t>
+            <w:t>0</w:t>
+          </w:r>
+          <w:r>
+            <w:rPr>
+              <w:rFonts w:ascii="Helvetica" w:hAnsi="Helvetica" w:cs="Arial"/>
+              <w:b/>
+              <w:color w:val="1381C4"/>
+              <w:sz w:val="14"/>
+              <w:lang w:val="sq-AL"/>
+            </w:rPr>
+            <w:t>.</w:t>
+          </w:r>
+          <w:r>
+            <w:rPr>
+              <w:rFonts w:ascii="Helvetica" w:hAnsi="Helvetica" w:cs="Arial"/>
+              <w:b/>
+              <w:color w:val="1381C4"/>
+              <w:sz w:val="14"/>
+              <w:lang w:val="sq-AL"/>
+            </w:rPr>
+            <w:t>1</w:t>
+          </w:r>
+          <w:r>
+            <w:rPr>
+              <w:rFonts w:ascii="Helvetica" w:hAnsi="Helvetica" w:cs="Arial"/>
+              <w:b/>
+              <w:color w:val="1381C4"/>
+              <w:sz w:val="14"/>
+              <w:lang w:val="sq-AL"/>
+            </w:rPr>
+            <w:t>.</w:t>
+          </w:r>
+          <w:r>
+            <w:rPr>
+              <w:rFonts w:ascii="Helvetica" w:hAnsi="Helvetica" w:cs="Arial"/>
+              <w:b/>
+              <w:color w:val="1381C4"/>
+              <w:sz w:val="14"/>
+              <w:lang w:val="sq-AL"/>
+            </w:rPr>
+            <w:t>0</w:t>
           </w:r>
           <w:r>
             <w:rPr>
@@ -21725,7 +21947,7 @@
               <w:sz w:val="14"/>
               <w:lang w:val="en-US"/>
             </w:rPr>
-            <w:t>2019-10-31</w:t>
+            <w:t>2019-11-13</w:t>
           </w:r>
           <w:r>
             <w:rPr>
@@ -21758,38 +21980,18 @@
               <w:lang w:val="sq-AL"/>
             </w:rPr>
           </w:pPr>
-          <w:r>
-            <w:fldChar w:fldCharType="begin"/>
-          </w:r>
-          <w:r>
-            <w:rPr>
-              <w:lang w:val="sq-AL"/>
-            </w:rPr>
-            <w:instrText xml:space="preserve"> HYPERLINK "mailto:support@bitvis.no" </w:instrText>
-          </w:r>
-          <w:r>
-            <w:fldChar w:fldCharType="separate"/>
-          </w:r>
-          <w:r>
-            <w:rPr>
-              <w:rStyle w:val="Hyperkobling"/>
-              <w:rFonts w:ascii="Helvetica" w:hAnsi="Helvetica" w:cs="Arial"/>
-              <w:color w:val="1381C4"/>
-              <w:sz w:val="14"/>
-              <w:lang w:val="sq-AL"/>
-            </w:rPr>
-            <w:t>support@bitvis.no</w:t>
-          </w:r>
-          <w:r>
-            <w:rPr>
-              <w:rStyle w:val="Hyperkobling"/>
-              <w:rFonts w:ascii="Helvetica" w:hAnsi="Helvetica" w:cs="Arial"/>
-              <w:color w:val="1381C4"/>
-              <w:sz w:val="14"/>
-              <w:lang w:val="sq-AL"/>
-            </w:rPr>
-            <w:fldChar w:fldCharType="end"/>
-          </w:r>
+          <w:hyperlink r:id="rId1" w:history="1">
+            <w:r>
+              <w:rPr>
+                <w:rStyle w:val="Hyperkobling"/>
+                <w:rFonts w:ascii="Helvetica" w:hAnsi="Helvetica" w:cs="Arial"/>
+                <w:color w:val="1381C4"/>
+                <w:sz w:val="14"/>
+                <w:lang w:val="sq-AL"/>
+              </w:rPr>
+              <w:t>support@bitvis.no</w:t>
+            </w:r>
+          </w:hyperlink>
           <w:r>
             <w:rPr>
               <w:rFonts w:ascii="Helvetica" w:hAnsi="Helvetica" w:cs="Arial"/>
@@ -22103,8 +22305,86 @@
   <w:p>
     <w:pPr>
       <w:pStyle w:val="Topptekst"/>
+    </w:pPr>
+    <w:r>
+      <w:rPr>
+        <w:noProof/>
+      </w:rPr>
+      <w:pict w14:anchorId="136AA9D3">
+        <v:shapetype id="_x0000_t136" coordsize="21600,21600" o:spt="136" adj="10800" path="m@7,l@8,m@5,21600l@6,21600e">
+          <v:formulas>
+            <v:f eqn="sum #0 0 10800"/>
+            <v:f eqn="prod #0 2 1"/>
+            <v:f eqn="sum 21600 0 @1"/>
+            <v:f eqn="sum 0 0 @2"/>
+            <v:f eqn="sum 21600 0 @3"/>
+            <v:f eqn="if @0 @3 0"/>
+            <v:f eqn="if @0 21600 @1"/>
+            <v:f eqn="if @0 0 @2"/>
+            <v:f eqn="if @0 @4 21600"/>
+            <v:f eqn="mid @5 @6"/>
+            <v:f eqn="mid @8 @5"/>
+            <v:f eqn="mid @7 @8"/>
+            <v:f eqn="mid @6 @7"/>
+            <v:f eqn="sum @6 0 @5"/>
+          </v:formulas>
+          <v:path textpathok="t" o:connecttype="custom" o:connectlocs="@9,0;@10,10800;@11,21600;@12,10800" o:connectangles="270,180,90,0"/>
+          <v:textpath on="t" fitshape="t"/>
+          <v:handles>
+            <v:h position="#0,bottomRight" xrange="6629,14971"/>
+          </v:handles>
+          <o:lock v:ext="edit" text="t" shapetype="t"/>
+        </v:shapetype>
+        <v:shape id="PowerPlusWaterMarkObject16200090" o:spid="_x0000_s2051" type="#_x0000_t136" alt="" style="position:absolute;margin-left:0;margin-top:0;width:524.6pt;height:174.85pt;rotation:315;z-index:-251649024;mso-wrap-edited:f;mso-width-percent:0;mso-height-percent:0;mso-position-horizontal:center;mso-position-horizontal-relative:margin;mso-position-vertical:center;mso-position-vertical-relative:margin;mso-width-percent:0;mso-height-percent:0" o:allowincell="f" fillcolor="silver" stroked="f">
+          <v:textpath style="font-family:&quot;Helvetica&quot;;font-size:1pt" string="BETA"/>
+        </v:shape>
+      </w:pict>
+    </w:r>
+  </w:p>
+</w:hdr>
+</file>
+
+<file path=word/header2.xml><?xml version="1.0" encoding="utf-8"?>
+<w:hdr xmlns:wpc="http://schemas.microsoft.com/office/word/2010/wordprocessingCanvas" xmlns:cx="http://schemas.microsoft.com/office/drawing/2014/chartex" xmlns:cx1="http://schemas.microsoft.com/office/drawing/2015/9/8/chartex" xmlns:cx2="http://schemas.microsoft.com/office/drawing/2015/10/21/chartex" xmlns:cx3="http://schemas.microsoft.com/office/drawing/2016/5/9/chartex" xmlns:cx4="http://schemas.microsoft.com/office/drawing/2016/5/10/chartex" xmlns:cx5="http://schemas.microsoft.com/office/drawing/2016/5/11/chartex" xmlns:cx6="http://schemas.microsoft.com/office/drawing/2016/5/12/chartex" xmlns:cx7="http://schemas.microsoft.com/office/drawing/2016/5/13/chartex" xmlns:cx8="http://schemas.microsoft.com/office/drawing/2016/5/14/chartex" xmlns:mc="http://schemas.openxmlformats.org/markup-compatibility/2006" xmlns:aink="http://schemas.microsoft.com/office/drawing/2016/ink" xmlns:am3d="http://schemas.microsoft.com/office/drawing/2017/model3d" xmlns:o="urn:schemas-microsoft-com:office:office" xmlns:r="http://schemas.openxmlformats.org/officeDocument/2006/relationships" xmlns:m="http://schemas.openxmlformats.org/officeDocument/2006/math" xmlns:v="urn:schemas-microsoft-com:vml" xmlns:wp14="http://schemas.microsoft.com/office/word/2010/wordprocessingDrawing" xmlns:wp="http://schemas.openxmlformats.org/drawingml/2006/wordprocessingDrawing" xmlns:w10="urn:schemas-microsoft-com:office:word" xmlns:w="http://schemas.openxmlformats.org/wordprocessingml/2006/main" xmlns:w14="http://schemas.microsoft.com/office/word/2010/wordml" xmlns:w15="http://schemas.microsoft.com/office/word/2012/wordml" xmlns:w16cid="http://schemas.microsoft.com/office/word/2016/wordml/cid" xmlns:w16se="http://schemas.microsoft.com/office/word/2015/wordml/symex" xmlns:wpg="http://schemas.microsoft.com/office/word/2010/wordprocessingGroup" xmlns:wpi="http://schemas.microsoft.com/office/word/2010/wordprocessingInk" xmlns:wne="http://schemas.microsoft.com/office/word/2006/wordml" xmlns:wps="http://schemas.microsoft.com/office/word/2010/wordprocessingShape" mc:Ignorable="w14 w15 w16se w16cid wp14">
+  <w:p>
+    <w:pPr>
+      <w:pStyle w:val="Topptekst"/>
       <w:jc w:val="right"/>
     </w:pPr>
+    <w:r>
+      <w:rPr>
+        <w:noProof/>
+      </w:rPr>
+      <w:pict w14:anchorId="70760D0B">
+        <v:shapetype id="_x0000_t136" coordsize="21600,21600" o:spt="136" adj="10800" path="m@7,l@8,m@5,21600l@6,21600e">
+          <v:formulas>
+            <v:f eqn="sum #0 0 10800"/>
+            <v:f eqn="prod #0 2 1"/>
+            <v:f eqn="sum 21600 0 @1"/>
+            <v:f eqn="sum 0 0 @2"/>
+            <v:f eqn="sum 21600 0 @3"/>
+            <v:f eqn="if @0 @3 0"/>
+            <v:f eqn="if @0 21600 @1"/>
+            <v:f eqn="if @0 0 @2"/>
+            <v:f eqn="if @0 @4 21600"/>
+            <v:f eqn="mid @5 @6"/>
+            <v:f eqn="mid @8 @5"/>
+            <v:f eqn="mid @7 @8"/>
+            <v:f eqn="mid @6 @7"/>
+            <v:f eqn="sum @6 0 @5"/>
+          </v:formulas>
+          <v:path textpathok="t" o:connecttype="custom" o:connectlocs="@9,0;@10,10800;@11,21600;@12,10800" o:connectangles="270,180,90,0"/>
+          <v:textpath on="t" fitshape="t"/>
+          <v:handles>
+            <v:h position="#0,bottomRight" xrange="6629,14971"/>
+          </v:handles>
+          <o:lock v:ext="edit" text="t" shapetype="t"/>
+        </v:shapetype>
+        <v:shape id="PowerPlusWaterMarkObject16200091" o:spid="_x0000_s2050" type="#_x0000_t136" alt="" style="position:absolute;left:0;text-align:left;margin-left:0;margin-top:0;width:524.6pt;height:174.85pt;rotation:315;z-index:-251644928;mso-wrap-edited:f;mso-width-percent:0;mso-height-percent:0;mso-position-horizontal:center;mso-position-horizontal-relative:margin;mso-position-vertical:center;mso-position-vertical-relative:margin;mso-width-percent:0;mso-height-percent:0" o:allowincell="f" fillcolor="silver" stroked="f">
+          <v:textpath style="font-family:&quot;Helvetica&quot;;font-size:1pt" string="BETA"/>
+        </v:shape>
+      </w:pict>
+    </w:r>
     <w:r>
       <w:rPr>
         <w:rFonts w:ascii="Verdana" w:hAnsi="Verdana"/>
@@ -22165,13 +22445,47 @@
 </w:hdr>
 </file>
 
-<file path=word/header2.xml><?xml version="1.0" encoding="utf-8"?>
+<file path=word/header3.xml><?xml version="1.0" encoding="utf-8"?>
 <w:hdr xmlns:wpc="http://schemas.microsoft.com/office/word/2010/wordprocessingCanvas" xmlns:cx="http://schemas.microsoft.com/office/drawing/2014/chartex" xmlns:cx1="http://schemas.microsoft.com/office/drawing/2015/9/8/chartex" xmlns:cx2="http://schemas.microsoft.com/office/drawing/2015/10/21/chartex" xmlns:cx3="http://schemas.microsoft.com/office/drawing/2016/5/9/chartex" xmlns:cx4="http://schemas.microsoft.com/office/drawing/2016/5/10/chartex" xmlns:cx5="http://schemas.microsoft.com/office/drawing/2016/5/11/chartex" xmlns:cx6="http://schemas.microsoft.com/office/drawing/2016/5/12/chartex" xmlns:cx7="http://schemas.microsoft.com/office/drawing/2016/5/13/chartex" xmlns:cx8="http://schemas.microsoft.com/office/drawing/2016/5/14/chartex" xmlns:mc="http://schemas.openxmlformats.org/markup-compatibility/2006" xmlns:aink="http://schemas.microsoft.com/office/drawing/2016/ink" xmlns:am3d="http://schemas.microsoft.com/office/drawing/2017/model3d" xmlns:o="urn:schemas-microsoft-com:office:office" xmlns:r="http://schemas.openxmlformats.org/officeDocument/2006/relationships" xmlns:m="http://schemas.openxmlformats.org/officeDocument/2006/math" xmlns:v="urn:schemas-microsoft-com:vml" xmlns:wp14="http://schemas.microsoft.com/office/word/2010/wordprocessingDrawing" xmlns:wp="http://schemas.openxmlformats.org/drawingml/2006/wordprocessingDrawing" xmlns:w10="urn:schemas-microsoft-com:office:word" xmlns:w="http://schemas.openxmlformats.org/wordprocessingml/2006/main" xmlns:w14="http://schemas.microsoft.com/office/word/2010/wordml" xmlns:w15="http://schemas.microsoft.com/office/word/2012/wordml" xmlns:w16cid="http://schemas.microsoft.com/office/word/2016/wordml/cid" xmlns:w16se="http://schemas.microsoft.com/office/word/2015/wordml/symex" xmlns:wpg="http://schemas.microsoft.com/office/word/2010/wordprocessingGroup" xmlns:wpi="http://schemas.microsoft.com/office/word/2010/wordprocessingInk" xmlns:wne="http://schemas.microsoft.com/office/word/2006/wordml" xmlns:wps="http://schemas.microsoft.com/office/word/2010/wordprocessingShape" mc:Ignorable="w14 w15 w16se w16cid wp14">
   <w:p>
     <w:pPr>
       <w:pStyle w:val="Topptekst"/>
       <w:jc w:val="right"/>
     </w:pPr>
+    <w:r>
+      <w:rPr>
+        <w:noProof/>
+      </w:rPr>
+      <w:pict w14:anchorId="7C3D3A11">
+        <v:shapetype id="_x0000_t136" coordsize="21600,21600" o:spt="136" adj="10800" path="m@7,l@8,m@5,21600l@6,21600e">
+          <v:formulas>
+            <v:f eqn="sum #0 0 10800"/>
+            <v:f eqn="prod #0 2 1"/>
+            <v:f eqn="sum 21600 0 @1"/>
+            <v:f eqn="sum 0 0 @2"/>
+            <v:f eqn="sum 21600 0 @3"/>
+            <v:f eqn="if @0 @3 0"/>
+            <v:f eqn="if @0 21600 @1"/>
+            <v:f eqn="if @0 0 @2"/>
+            <v:f eqn="if @0 @4 21600"/>
+            <v:f eqn="mid @5 @6"/>
+            <v:f eqn="mid @8 @5"/>
+            <v:f eqn="mid @7 @8"/>
+            <v:f eqn="mid @6 @7"/>
+            <v:f eqn="sum @6 0 @5"/>
+          </v:formulas>
+          <v:path textpathok="t" o:connecttype="custom" o:connectlocs="@9,0;@10,10800;@11,21600;@12,10800" o:connectangles="270,180,90,0"/>
+          <v:textpath on="t" fitshape="t"/>
+          <v:handles>
+            <v:h position="#0,bottomRight" xrange="6629,14971"/>
+          </v:handles>
+          <o:lock v:ext="edit" text="t" shapetype="t"/>
+        </v:shapetype>
+        <v:shape id="PowerPlusWaterMarkObject16200089" o:spid="_x0000_s2049" type="#_x0000_t136" alt="" style="position:absolute;left:0;text-align:left;margin-left:0;margin-top:0;width:524.6pt;height:174.85pt;rotation:315;z-index:-251653120;mso-wrap-edited:f;mso-width-percent:0;mso-height-percent:0;mso-position-horizontal:center;mso-position-horizontal-relative:margin;mso-position-vertical:center;mso-position-vertical-relative:margin;mso-width-percent:0;mso-height-percent:0" o:allowincell="f" fillcolor="silver" stroked="f">
+          <v:textpath style="font-family:&quot;Helvetica&quot;;font-size:1pt" string="BETA"/>
+        </v:shape>
+      </w:pict>
+    </w:r>
     <w:r>
       <w:rPr>
         <w:rFonts w:ascii="Verdana" w:hAnsi="Verdana"/>
@@ -27086,6 +27400,7 @@
     <w:lsdException w:name="HTML Sample" w:semiHidden="1" w:unhideWhenUsed="1"/>
     <w:lsdException w:name="HTML Typewriter" w:semiHidden="1" w:unhideWhenUsed="1"/>
     <w:lsdException w:name="HTML Variable" w:semiHidden="1" w:unhideWhenUsed="1"/>
+    <w:lsdException w:name="Normal Table" w:semiHidden="1" w:unhideWhenUsed="1"/>
     <w:lsdException w:name="annotation subject" w:semiHidden="1" w:unhideWhenUsed="1"/>
     <w:lsdException w:name="No List" w:semiHidden="1" w:unhideWhenUsed="1"/>
     <w:lsdException w:name="Outline List 1" w:semiHidden="1" w:unhideWhenUsed="1"/>
@@ -27132,8 +27447,10 @@
     <w:lsdException w:name="Table Subtle 2" w:semiHidden="1" w:unhideWhenUsed="1"/>
     <w:lsdException w:name="Table Web 1" w:semiHidden="1" w:unhideWhenUsed="1"/>
     <w:lsdException w:name="Table Web 2" w:semiHidden="1" w:unhideWhenUsed="1"/>
+    <w:lsdException w:name="Table Web 3" w:semiHidden="1" w:unhideWhenUsed="1"/>
     <w:lsdException w:name="Balloon Text" w:semiHidden="1" w:unhideWhenUsed="1"/>
     <w:lsdException w:name="Table Grid" w:uiPriority="59"/>
+    <w:lsdException w:name="Table Theme" w:semiHidden="1" w:unhideWhenUsed="1"/>
     <w:lsdException w:name="Placeholder Text" w:semiHidden="1" w:uiPriority="99"/>
     <w:lsdException w:name="No Spacing" w:uiPriority="1" w:qFormat="1"/>
     <w:lsdException w:name="Light Shading" w:uiPriority="60"/>
@@ -28639,7 +28956,7 @@
 </file>
 
 <file path=customXml/itemProps1.xml><?xml version="1.0" encoding="utf-8"?>
-<ds:datastoreItem xmlns:ds="http://schemas.openxmlformats.org/officeDocument/2006/customXml" ds:itemID="{52BF2918-5ED0-9D49-81D8-D99FD0292CA7}">
+<ds:datastoreItem xmlns:ds="http://schemas.openxmlformats.org/officeDocument/2006/customXml" ds:itemID="{46AEF428-1D9A-214F-B92A-47D0DFCC833B}">
   <ds:schemaRefs>
     <ds:schemaRef ds:uri="http://schemas.openxmlformats.org/officeDocument/2006/bibliography"/>
   </ds:schemaRefs>

</xml_diff>